<commit_message>
dokumentacia - doplenie scenarov
</commit_message>
<xml_diff>
--- a/Dokumentácia.docx
+++ b/Dokumentácia.docx
@@ -7048,7 +7048,7 @@
           <w:rFonts w:asciiTheme="minorHAnsi" w:hAnsiTheme="minorHAnsi"/>
           <w:lang w:val="sk-SK"/>
         </w:rPr>
-        <w:t xml:space="preserve">Vyplní údaje o novorodencovi podľa správy, ktorú dostal v nemocnici. </w:t>
+        <w:t>Zaklikne, že dieťa potrebuje poručníka.</w:t>
       </w:r>
     </w:p>
     <w:p>
@@ -7069,7 +7069,7 @@
           <w:rFonts w:asciiTheme="minorHAnsi" w:hAnsiTheme="minorHAnsi"/>
           <w:lang w:val="sk-SK"/>
         </w:rPr>
-        <w:t>Klikne na tlačidlo „Pokračovať“.</w:t>
+        <w:t>Vyplní údaje o sebe.</w:t>
       </w:r>
     </w:p>
     <w:p>
@@ -7090,7 +7090,7 @@
           <w:rFonts w:asciiTheme="minorHAnsi" w:hAnsiTheme="minorHAnsi"/>
           <w:lang w:val="sk-SK"/>
         </w:rPr>
-        <w:t>Ďalšie deti nemá, takže nevyplní nič a pokračuje na ďalšiu stránku tlačidlom „Pokračovať“.</w:t>
+        <w:t>Klikne na tlačidlo „Pokračovať“.</w:t>
       </w:r>
     </w:p>
     <w:p>
@@ -7111,7 +7111,7 @@
           <w:rFonts w:asciiTheme="minorHAnsi" w:hAnsiTheme="minorHAnsi"/>
           <w:lang w:val="sk-SK"/>
         </w:rPr>
-        <w:t>Nechá označenú predvolenú možnosť a vyplní číslo svojho účtu v tvare IBAN.</w:t>
+        <w:t xml:space="preserve">Vyplní údaje o novorodencovi podľa správy, ktorú dostal v nemocnici. </w:t>
       </w:r>
     </w:p>
     <w:p>
@@ -7153,7 +7153,7 @@
           <w:rFonts w:asciiTheme="minorHAnsi" w:hAnsiTheme="minorHAnsi"/>
           <w:lang w:val="sk-SK"/>
         </w:rPr>
-        <w:t>Skontroluje správnosť údajov.</w:t>
+        <w:t>Ďalšie deti nemá, takže nevyplní nič a pokračuje na ďalšiu stránku tlačidlom „Pokračovať“.</w:t>
       </w:r>
     </w:p>
     <w:p>
@@ -7174,7 +7174,7 @@
           <w:rFonts w:asciiTheme="minorHAnsi" w:hAnsiTheme="minorHAnsi"/>
           <w:lang w:val="sk-SK"/>
         </w:rPr>
-        <w:t>Všimne si, že sa pomýlil hneď pri prvom formulári.</w:t>
+        <w:t>Nechá označenú predvolenú možnosť a vyplní číslo svojho účtu v tvare IBAN.</w:t>
       </w:r>
     </w:p>
     <w:p>
@@ -7195,7 +7195,7 @@
           <w:rFonts w:asciiTheme="minorHAnsi" w:hAnsiTheme="minorHAnsi"/>
           <w:lang w:val="sk-SK"/>
         </w:rPr>
-        <w:t>Klikne v bočnom panely na riadok „1. Matka“, aby mohol tieto údaje opraviť.</w:t>
+        <w:t>Klikne na tlačidlo „Pokračovať“.</w:t>
       </w:r>
     </w:p>
     <w:p>
@@ -7216,7 +7216,7 @@
           <w:rFonts w:asciiTheme="minorHAnsi" w:hAnsiTheme="minorHAnsi"/>
           <w:lang w:val="sk-SK"/>
         </w:rPr>
-        <w:t>Preklikne sa naspäť na rekapituláciu pomocou bočného panelu.</w:t>
+        <w:t>Skontroluje správnosť údajov.</w:t>
       </w:r>
     </w:p>
     <w:p>
@@ -7237,7 +7237,7 @@
           <w:rFonts w:asciiTheme="minorHAnsi" w:hAnsiTheme="minorHAnsi"/>
           <w:lang w:val="sk-SK"/>
         </w:rPr>
-        <w:t>Klikne na tlačidlo „Potvrdiť“.</w:t>
+        <w:t>Všimne si, že sa pomýlil hneď pri prvom formulári.</w:t>
       </w:r>
     </w:p>
     <w:p>
@@ -7258,42 +7258,175 @@
           <w:rFonts w:asciiTheme="minorHAnsi" w:hAnsiTheme="minorHAnsi"/>
           <w:lang w:val="sk-SK"/>
         </w:rPr>
+        <w:t>Klikne v bočnom panely na riadok „1. Matka“, aby mohol tieto údaje opraviť.</w:t>
+      </w:r>
+    </w:p>
+    <w:p>
+      <w:pPr>
+        <w:pStyle w:val="Normlnywebov"/>
+        <w:numPr>
+          <w:ilvl w:val="0"/>
+          <w:numId w:val="20"/>
+        </w:numPr>
+        <w:spacing w:before="0" w:beforeAutospacing="0" w:after="0" w:afterAutospacing="0"/>
+        <w:rPr>
+          <w:rFonts w:asciiTheme="minorHAnsi" w:hAnsiTheme="minorHAnsi"/>
+          <w:lang w:val="sk-SK"/>
+        </w:rPr>
+      </w:pPr>
+      <w:r>
+        <w:rPr>
+          <w:rFonts w:asciiTheme="minorHAnsi" w:hAnsiTheme="minorHAnsi"/>
+          <w:lang w:val="sk-SK"/>
+        </w:rPr>
+        <w:t>Preklikne sa naspäť na rekapituláciu pomocou bočného panelu.</w:t>
+      </w:r>
+    </w:p>
+    <w:p>
+      <w:pPr>
+        <w:pStyle w:val="Normlnywebov"/>
+        <w:numPr>
+          <w:ilvl w:val="0"/>
+          <w:numId w:val="20"/>
+        </w:numPr>
+        <w:spacing w:before="0" w:beforeAutospacing="0" w:after="0" w:afterAutospacing="0"/>
+        <w:rPr>
+          <w:rFonts w:asciiTheme="minorHAnsi" w:hAnsiTheme="minorHAnsi"/>
+          <w:lang w:val="sk-SK"/>
+        </w:rPr>
+      </w:pPr>
+      <w:r>
+        <w:rPr>
+          <w:rFonts w:asciiTheme="minorHAnsi" w:hAnsiTheme="minorHAnsi"/>
+          <w:lang w:val="sk-SK"/>
+        </w:rPr>
+        <w:t>Klikne na tlačidlo „Potvrdiť“.</w:t>
+      </w:r>
+    </w:p>
+    <w:p>
+      <w:pPr>
+        <w:pStyle w:val="Normlnywebov"/>
+        <w:numPr>
+          <w:ilvl w:val="0"/>
+          <w:numId w:val="20"/>
+        </w:numPr>
+        <w:spacing w:before="0" w:beforeAutospacing="0" w:after="0" w:afterAutospacing="0"/>
+        <w:rPr>
+          <w:rFonts w:asciiTheme="minorHAnsi" w:hAnsiTheme="minorHAnsi"/>
+          <w:lang w:val="sk-SK"/>
+        </w:rPr>
+      </w:pPr>
+      <w:r>
+        <w:rPr>
+          <w:rFonts w:asciiTheme="minorHAnsi" w:hAnsiTheme="minorHAnsi"/>
+          <w:lang w:val="sk-SK"/>
+        </w:rPr>
+        <w:t>Systém jej vypíše chybovú hlášku, že nemá vyplnené všetky povinné polia.</w:t>
+      </w:r>
+    </w:p>
+    <w:p>
+      <w:pPr>
+        <w:pStyle w:val="Normlnywebov"/>
+        <w:numPr>
+          <w:ilvl w:val="0"/>
+          <w:numId w:val="20"/>
+        </w:numPr>
+        <w:spacing w:before="0" w:beforeAutospacing="0" w:after="0" w:afterAutospacing="0"/>
+        <w:rPr>
+          <w:rFonts w:asciiTheme="minorHAnsi" w:hAnsiTheme="minorHAnsi"/>
+          <w:lang w:val="sk-SK"/>
+        </w:rPr>
+      </w:pPr>
+      <w:r>
+        <w:rPr>
+          <w:rFonts w:asciiTheme="minorHAnsi" w:hAnsiTheme="minorHAnsi"/>
+          <w:lang w:val="sk-SK"/>
+        </w:rPr>
+        <w:t>Vráti sa pomocou bočného panelu zase na formulár matky.</w:t>
+      </w:r>
+    </w:p>
+    <w:p>
+      <w:pPr>
+        <w:pStyle w:val="Normlnywebov"/>
+        <w:numPr>
+          <w:ilvl w:val="0"/>
+          <w:numId w:val="20"/>
+        </w:numPr>
+        <w:spacing w:before="0" w:beforeAutospacing="0" w:after="0" w:afterAutospacing="0"/>
+        <w:rPr>
+          <w:rFonts w:asciiTheme="minorHAnsi" w:hAnsiTheme="minorHAnsi"/>
+          <w:lang w:val="sk-SK"/>
+        </w:rPr>
+      </w:pPr>
+      <w:r>
+        <w:rPr>
+          <w:rFonts w:asciiTheme="minorHAnsi" w:hAnsiTheme="minorHAnsi"/>
+          <w:lang w:val="sk-SK"/>
+        </w:rPr>
+        <w:t>Vyplní adresu, na ktorej bývala kým ešte žila.</w:t>
+      </w:r>
+    </w:p>
+    <w:p>
+      <w:pPr>
+        <w:pStyle w:val="Normlnywebov"/>
+        <w:numPr>
+          <w:ilvl w:val="0"/>
+          <w:numId w:val="20"/>
+        </w:numPr>
+        <w:spacing w:before="0" w:beforeAutospacing="0" w:after="0" w:afterAutospacing="0"/>
+        <w:rPr>
+          <w:rFonts w:asciiTheme="minorHAnsi" w:hAnsiTheme="minorHAnsi"/>
+          <w:lang w:val="sk-SK"/>
+        </w:rPr>
+      </w:pPr>
+      <w:r>
+        <w:rPr>
+          <w:rFonts w:asciiTheme="minorHAnsi" w:hAnsiTheme="minorHAnsi"/>
+          <w:lang w:val="sk-SK"/>
+        </w:rPr>
+        <w:t>Preklikne sa naspäť na rekapituláciu pomocou bočného panelu.</w:t>
+      </w:r>
+    </w:p>
+    <w:p>
+      <w:pPr>
+        <w:pStyle w:val="Normlnywebov"/>
+        <w:numPr>
+          <w:ilvl w:val="0"/>
+          <w:numId w:val="20"/>
+        </w:numPr>
+        <w:spacing w:before="0" w:beforeAutospacing="0" w:after="0" w:afterAutospacing="0"/>
+        <w:rPr>
+          <w:rFonts w:asciiTheme="minorHAnsi" w:hAnsiTheme="minorHAnsi"/>
+          <w:lang w:val="sk-SK"/>
+        </w:rPr>
+      </w:pPr>
+      <w:r>
+        <w:rPr>
+          <w:rFonts w:asciiTheme="minorHAnsi" w:hAnsiTheme="minorHAnsi"/>
+          <w:lang w:val="sk-SK"/>
+        </w:rPr>
+        <w:t>Klikne na tlačidlo „Potvrdiť“.</w:t>
+      </w:r>
+    </w:p>
+    <w:p>
+      <w:pPr>
+        <w:pStyle w:val="Normlnywebov"/>
+        <w:numPr>
+          <w:ilvl w:val="0"/>
+          <w:numId w:val="20"/>
+        </w:numPr>
+        <w:spacing w:before="0" w:beforeAutospacing="0" w:after="0" w:afterAutospacing="0"/>
+        <w:rPr>
+          <w:rFonts w:asciiTheme="minorHAnsi" w:hAnsiTheme="minorHAnsi"/>
+          <w:lang w:val="sk-SK"/>
+        </w:rPr>
+      </w:pPr>
+      <w:r>
+        <w:rPr>
+          <w:rFonts w:asciiTheme="minorHAnsi" w:hAnsiTheme="minorHAnsi"/>
+          <w:lang w:val="sk-SK"/>
+        </w:rPr>
         <w:t>V modálnom okne potvrdí zadané údaje aj súhlas so spracovaním osobných údajov.</w:t>
-      </w:r>
-    </w:p>
-    <w:p>
-      <w:pPr>
-        <w:pStyle w:val="Normlnywebov"/>
-        <w:spacing w:before="0" w:beforeAutospacing="0" w:after="0" w:afterAutospacing="0"/>
-        <w:rPr>
-          <w:rFonts w:asciiTheme="minorHAnsi" w:hAnsiTheme="minorHAnsi"/>
-          <w:color w:val="FF0000"/>
-          <w:lang w:val="sk-SK"/>
-        </w:rPr>
-      </w:pPr>
-      <w:r>
-        <w:rPr>
-          <w:rFonts w:asciiTheme="minorHAnsi" w:hAnsiTheme="minorHAnsi"/>
-          <w:color w:val="FF0000"/>
-          <w:lang w:val="sk-SK"/>
-        </w:rPr>
-        <w:t xml:space="preserve">//ešte doplním potom keď sa dohodneme ako presne sa bude </w:t>
-      </w:r>
-      <w:r>
-        <w:rPr>
-          <w:rFonts w:asciiTheme="minorHAnsi" w:hAnsiTheme="minorHAnsi"/>
-          <w:color w:val="FF0000"/>
-          <w:lang w:val="sk-SK"/>
-        </w:rPr>
-        <w:t>vyklikávať,</w:t>
-      </w:r>
-      <w:r>
-        <w:rPr>
-          <w:rFonts w:asciiTheme="minorHAnsi" w:hAnsiTheme="minorHAnsi"/>
-          <w:color w:val="FF0000"/>
-          <w:lang w:val="sk-SK"/>
-        </w:rPr>
-        <w:t xml:space="preserve"> že matka zomrela a dieťa si berie do starostlivosti niekto iný</w:t>
       </w:r>
     </w:p>
     <w:p>
@@ -7708,7 +7841,18 @@
           <w:szCs w:val="22"/>
           <w:lang w:val="sk-SK"/>
         </w:rPr>
-        <w:t xml:space="preserve">, že je tehotná, opustil. Na Júlií teda ostali všetky starosti s novorodencom. Z reklamy na Facebooku, lebo surfovala na internete a vyhľadávala detské plienky, sa dozvedela o portáli </w:t>
+        <w:t xml:space="preserve">, že je tehotná, opustil. Na Júlií teda ostali všetky </w:t>
+      </w:r>
+      <w:r>
+        <w:rPr>
+          <w:rFonts w:asciiTheme="minorHAnsi" w:hAnsiTheme="minorHAnsi" w:cs="Arial"/>
+          <w:color w:val="000000"/>
+          <w:sz w:val="22"/>
+          <w:szCs w:val="22"/>
+          <w:lang w:val="sk-SK"/>
+        </w:rPr>
+        <w:lastRenderedPageBreak/>
+        <w:t xml:space="preserve">starosti s novorodencom. Z reklamy na Facebooku, lebo surfovala na internete a vyhľadávala detské plienky, sa dozvedela o portáli </w:t>
       </w:r>
       <w:r>
         <w:rPr>
@@ -7788,7 +7932,6 @@
           <w:szCs w:val="22"/>
           <w:lang w:val="sk-SK"/>
         </w:rPr>
-        <w:lastRenderedPageBreak/>
         <w:t>Júlia v jej mladom veku, samozrejme nemá, okrem používania Facebooku a Instagramu, dostatočné IT zručnosti a ani len netuší aké má rodné číslo a podobné potrebné informácie, a preto jej s vypĺňaním všetkých potrebných údajov pomáha mama.</w:t>
       </w:r>
     </w:p>
@@ -9054,7 +9197,7 @@
           <w:rFonts w:asciiTheme="minorHAnsi" w:hAnsiTheme="minorHAnsi"/>
           <w:lang w:val="sk-SK"/>
         </w:rPr>
-        <w:t>Vyplní údaje o dieťati podľa správy, ktorú dostala v nemocnici.</w:t>
+        <w:t>Zaklikne, že dieťa potrebuje poručníka.</w:t>
       </w:r>
     </w:p>
     <w:p>
@@ -9075,7 +9218,8 @@
           <w:rFonts w:asciiTheme="minorHAnsi" w:hAnsiTheme="minorHAnsi"/>
           <w:lang w:val="sk-SK"/>
         </w:rPr>
-        <w:t>Klikne na tlačidlo „Pokračovať“.</w:t>
+        <w:lastRenderedPageBreak/>
+        <w:t>Vyplní údaje jej mamy.</w:t>
       </w:r>
     </w:p>
     <w:p>
@@ -9096,7 +9240,7 @@
           <w:rFonts w:asciiTheme="minorHAnsi" w:hAnsiTheme="minorHAnsi"/>
           <w:lang w:val="sk-SK"/>
         </w:rPr>
-        <w:t>Zadá číslo účtu svojej mamy, pretože vlastný ešte nemá a nechá označenú možnosť „Platba na domáci účet“.</w:t>
+        <w:t>Klikne na tlačidlo „Pokračovať“.</w:t>
       </w:r>
     </w:p>
     <w:p>
@@ -9117,7 +9261,7 @@
           <w:rFonts w:asciiTheme="minorHAnsi" w:hAnsiTheme="minorHAnsi"/>
           <w:lang w:val="sk-SK"/>
         </w:rPr>
-        <w:t>Klikne na tlačidlo „Pokračovať“.</w:t>
+        <w:t>Vyplní údaje o dieťati podľa správy, ktorú dostala v nemocnici.</w:t>
       </w:r>
     </w:p>
     <w:p>
@@ -9138,8 +9282,7 @@
           <w:rFonts w:asciiTheme="minorHAnsi" w:hAnsiTheme="minorHAnsi"/>
           <w:lang w:val="sk-SK"/>
         </w:rPr>
-        <w:lastRenderedPageBreak/>
-        <w:t>Pri rekapitulácií skontroluje údaje.</w:t>
+        <w:t>Klikne na tlačidlo „Pokračovať“.</w:t>
       </w:r>
     </w:p>
     <w:p>
@@ -9160,7 +9303,7 @@
           <w:rFonts w:asciiTheme="minorHAnsi" w:hAnsiTheme="minorHAnsi"/>
           <w:lang w:val="sk-SK"/>
         </w:rPr>
-        <w:t>Klikne na tlačidlo „Potvrdiť“.</w:t>
+        <w:t>Zadá číslo účtu svojej mamy, pretože vlastný ešte nemá a nechá označenú možnosť „Platba na domáci účet“.</w:t>
       </w:r>
     </w:p>
     <w:p>
@@ -9181,7 +9324,7 @@
           <w:rFonts w:asciiTheme="minorHAnsi" w:hAnsiTheme="minorHAnsi"/>
           <w:lang w:val="sk-SK"/>
         </w:rPr>
-        <w:t>Systém jej vypíše chybovú hlášku, že nemá vyplnené všetky povinné polia.</w:t>
+        <w:t>Klikne na tlačidlo „Pokračovať“.</w:t>
       </w:r>
     </w:p>
     <w:p>
@@ -9202,7 +9345,7 @@
           <w:rFonts w:asciiTheme="minorHAnsi" w:hAnsiTheme="minorHAnsi"/>
           <w:lang w:val="sk-SK"/>
         </w:rPr>
-        <w:t>Klikne v bočnom panely na riadok „2. Otec“.</w:t>
+        <w:t>Pri rekapitulácií skontroluje údaje.</w:t>
       </w:r>
     </w:p>
     <w:p>
@@ -9223,7 +9366,7 @@
           <w:rFonts w:asciiTheme="minorHAnsi" w:hAnsiTheme="minorHAnsi"/>
           <w:lang w:val="sk-SK"/>
         </w:rPr>
-        <w:t>Označí, že otec je neznámy“.</w:t>
+        <w:t>Klikne na tlačidlo „Potvrdiť“.</w:t>
       </w:r>
     </w:p>
     <w:p>
@@ -9244,7 +9387,7 @@
           <w:rFonts w:asciiTheme="minorHAnsi" w:hAnsiTheme="minorHAnsi"/>
           <w:lang w:val="sk-SK"/>
         </w:rPr>
-        <w:t>Vráti sa pomocou bočného panelu opäť na rekapituláciu a znovu skúsi potvrdiť údaje tlačidlom „Potvrdiť“.</w:t>
+        <w:t>Systém jej vypíše chybovú hlášku, že nemá vyplnené všetky povinné polia.</w:t>
       </w:r>
     </w:p>
     <w:p>
@@ -9265,68 +9408,84 @@
           <w:rFonts w:asciiTheme="minorHAnsi" w:hAnsiTheme="minorHAnsi"/>
           <w:lang w:val="sk-SK"/>
         </w:rPr>
-        <w:t>Znovu vyskočí chybová hláška, že nemá vyplnené všetky údaje.</w:t>
+        <w:t>Klikne v bočnom panely na riadok „2. Otec“.</w:t>
+      </w:r>
+    </w:p>
+    <w:p>
+      <w:pPr>
+        <w:pStyle w:val="Normlnywebov"/>
+        <w:numPr>
+          <w:ilvl w:val="0"/>
+          <w:numId w:val="21"/>
+        </w:numPr>
+        <w:spacing w:before="0" w:beforeAutospacing="0" w:after="0" w:afterAutospacing="0"/>
+        <w:rPr>
+          <w:rFonts w:asciiTheme="minorHAnsi" w:hAnsiTheme="minorHAnsi"/>
+          <w:lang w:val="sk-SK"/>
+        </w:rPr>
+      </w:pPr>
+      <w:r>
+        <w:rPr>
+          <w:rFonts w:asciiTheme="minorHAnsi" w:hAnsiTheme="minorHAnsi"/>
+          <w:lang w:val="sk-SK"/>
+        </w:rPr>
+        <w:t>Označí, že otec je neznámy“.</w:t>
+      </w:r>
+    </w:p>
+    <w:p>
+      <w:pPr>
+        <w:pStyle w:val="Normlnywebov"/>
+        <w:numPr>
+          <w:ilvl w:val="0"/>
+          <w:numId w:val="21"/>
+        </w:numPr>
+        <w:spacing w:before="0" w:beforeAutospacing="0" w:after="0" w:afterAutospacing="0"/>
+        <w:rPr>
+          <w:rFonts w:asciiTheme="minorHAnsi" w:hAnsiTheme="minorHAnsi"/>
+          <w:lang w:val="sk-SK"/>
+        </w:rPr>
+      </w:pPr>
+      <w:r>
+        <w:rPr>
+          <w:rFonts w:asciiTheme="minorHAnsi" w:hAnsiTheme="minorHAnsi"/>
+          <w:lang w:val="sk-SK"/>
+        </w:rPr>
+        <w:t>Vráti sa pomocou bočného panelu opäť na rekapituláciu a znovu skúsi potvrdiť údaje tlačidlom „Potvrdiť“.</w:t>
+      </w:r>
+    </w:p>
+    <w:p>
+      <w:pPr>
+        <w:pStyle w:val="Normlnywebov"/>
+        <w:numPr>
+          <w:ilvl w:val="0"/>
+          <w:numId w:val="21"/>
+        </w:numPr>
+        <w:spacing w:before="0" w:beforeAutospacing="0" w:after="0" w:afterAutospacing="0"/>
+        <w:rPr>
+          <w:rFonts w:asciiTheme="minorHAnsi" w:hAnsiTheme="minorHAnsi"/>
+          <w:lang w:val="sk-SK"/>
+        </w:rPr>
+      </w:pPr>
+      <w:r>
+        <w:rPr>
+          <w:rFonts w:asciiTheme="minorHAnsi" w:hAnsiTheme="minorHAnsi"/>
+          <w:lang w:val="sk-SK"/>
+        </w:rPr>
+        <w:t>V modálnom okne potvrdí zadané údaje aj súhlas so spracovaním osobných údajov.</w:t>
       </w:r>
     </w:p>
     <w:p>
       <w:pPr>
         <w:pStyle w:val="Normlnywebov"/>
         <w:spacing w:before="0" w:beforeAutospacing="0" w:after="0" w:afterAutospacing="0"/>
-        <w:ind w:left="360"/>
+        <w:ind w:left="720"/>
         <w:rPr>
           <w:rFonts w:asciiTheme="minorHAnsi" w:hAnsiTheme="minorHAnsi"/>
-          <w:color w:val="FF0000"/>
-          <w:lang w:val="sk-SK"/>
-        </w:rPr>
-      </w:pPr>
-      <w:r>
-        <w:rPr>
-          <w:rFonts w:asciiTheme="minorHAnsi" w:hAnsiTheme="minorHAnsi"/>
-          <w:color w:val="FF0000"/>
-          <w:lang w:val="sk-SK"/>
-        </w:rPr>
-        <w:t xml:space="preserve">//ešte doplním potom keď sa dohodneme ako presne sa bude </w:t>
-      </w:r>
-      <w:r>
-        <w:rPr>
-          <w:rFonts w:asciiTheme="minorHAnsi" w:hAnsiTheme="minorHAnsi"/>
-          <w:color w:val="FF0000"/>
-          <w:lang w:val="sk-SK"/>
-        </w:rPr>
-        <w:t>vyklikávať,</w:t>
-      </w:r>
-      <w:r>
-        <w:rPr>
-          <w:rFonts w:asciiTheme="minorHAnsi" w:hAnsiTheme="minorHAnsi"/>
-          <w:color w:val="FF0000"/>
-          <w:lang w:val="sk-SK"/>
-        </w:rPr>
-        <w:t xml:space="preserve"> že matka </w:t>
-      </w:r>
-      <w:r>
-        <w:rPr>
-          <w:rFonts w:asciiTheme="minorHAnsi" w:hAnsiTheme="minorHAnsi"/>
-          <w:color w:val="FF0000"/>
-          <w:lang w:val="sk-SK"/>
-        </w:rPr>
-        <w:t>je neplnoletá</w:t>
-      </w:r>
-      <w:r>
-        <w:rPr>
-          <w:rFonts w:asciiTheme="minorHAnsi" w:hAnsiTheme="minorHAnsi"/>
-          <w:color w:val="FF0000"/>
-          <w:lang w:val="sk-SK"/>
-        </w:rPr>
-        <w:t xml:space="preserve"> a</w:t>
-      </w:r>
-      <w:r>
-        <w:rPr>
-          <w:rFonts w:asciiTheme="minorHAnsi" w:hAnsiTheme="minorHAnsi"/>
-          <w:color w:val="FF0000"/>
-          <w:lang w:val="sk-SK"/>
-        </w:rPr>
-        <w:t> teda dieťa musí mať poručníka</w:t>
-      </w:r>
+          <w:lang w:val="sk-SK"/>
+        </w:rPr>
+      </w:pPr>
+      <w:bookmarkStart w:id="0" w:name="_GoBack"/>
+      <w:bookmarkEnd w:id="0"/>
     </w:p>
     <w:p>
       <w:pPr>
@@ -9535,8 +9694,6 @@
           </wp:inline>
         </w:drawing>
       </w:r>
-      <w:bookmarkStart w:id="0" w:name="_GoBack"/>
-      <w:bookmarkEnd w:id="0"/>
       <w:r>
         <w:rPr>
           <w:noProof/>
@@ -17468,7 +17625,7 @@
 </file>
 
 <file path=customXml/itemProps1.xml><?xml version="1.0" encoding="utf-8"?>
-<ds:datastoreItem xmlns:ds="http://schemas.openxmlformats.org/officeDocument/2006/customXml" ds:itemID="{E0CB7AC1-19BE-4DFD-B62C-EBAA41CEB9A1}">
+<ds:datastoreItem xmlns:ds="http://schemas.openxmlformats.org/officeDocument/2006/customXml" ds:itemID="{6A790986-87A9-4949-8BFE-56EA7F07F6C8}">
   <ds:schemaRefs>
     <ds:schemaRef ds:uri="http://schemas.openxmlformats.org/officeDocument/2006/bibliography"/>
   </ds:schemaRefs>

</xml_diff>

<commit_message>
update doku, porucnik - el.ob., o nas
</commit_message>
<xml_diff>
--- a/Dokumentácia.docx
+++ b/Dokumentácia.docx
@@ -99,7 +99,13 @@
         <w:t>Oliver Moravčík</w:t>
       </w:r>
       <w:r>
-        <w:t xml:space="preserve"> – vedúci tímu</w:t>
+        <w:t xml:space="preserve"> – </w:t>
+      </w:r>
+      <w:r>
+        <w:t>koordinátor</w:t>
+      </w:r>
+      <w:r>
+        <w:t xml:space="preserve"> tímu</w:t>
       </w:r>
     </w:p>
     <w:p>
@@ -9484,8 +9490,6 @@
           <w:lang w:val="sk-SK"/>
         </w:rPr>
       </w:pPr>
-      <w:bookmarkStart w:id="0" w:name="_GoBack"/>
-      <w:bookmarkEnd w:id="0"/>
     </w:p>
     <w:p>
       <w:pPr>
@@ -13949,6 +13953,12 @@
     </w:p>
     <w:p>
       <w:r>
+        <w:t>Diagram obrazoviek:</w:t>
+      </w:r>
+    </w:p>
+    <w:p>
+      <w:bookmarkStart w:id="0" w:name="_GoBack"/>
+      <w:r>
         <w:rPr>
           <w:noProof/>
           <w:lang w:eastAsia="sk-SK"/>
@@ -13996,6 +14006,7 @@
           </wp:inline>
         </w:drawing>
       </w:r>
+      <w:bookmarkEnd w:id="0"/>
     </w:p>
     <w:sectPr>
       <w:pgSz w:w="12240" w:h="15840"/>
@@ -17625,7 +17636,7 @@
 </file>
 
 <file path=customXml/itemProps1.xml><?xml version="1.0" encoding="utf-8"?>
-<ds:datastoreItem xmlns:ds="http://schemas.openxmlformats.org/officeDocument/2006/customXml" ds:itemID="{6A790986-87A9-4949-8BFE-56EA7F07F6C8}">
+<ds:datastoreItem xmlns:ds="http://schemas.openxmlformats.org/officeDocument/2006/customXml" ds:itemID="{A26100F6-09F7-4B53-BEF9-CD413FB710F3}">
   <ds:schemaRefs>
     <ds:schemaRef ds:uri="http://schemas.openxmlformats.org/officeDocument/2006/bibliography"/>
   </ds:schemaRefs>

</xml_diff>